<commit_message>
Version bump do iDProx de 2.2 para 2.3. Ajustes mínimos no painel para cotação e fabricação de lote piloto.
</commit_message>
<xml_diff>
--- a/Altium/Gerbers/idprox.docx
+++ b/Altium/Gerbers/idprox.docx
@@ -1,6 +1,6 @@
 
 <file path=word/document.xml><?xml version="1.0" encoding="utf-8"?>
-<w:document xmlns:wpc="http://schemas.microsoft.com/office/word/2010/wordprocessingCanvas" xmlns:mc="http://schemas.openxmlformats.org/markup-compatibility/2006" xmlns:o="urn:schemas-microsoft-com:office:office" xmlns:r="http://schemas.openxmlformats.org/officeDocument/2006/relationships" xmlns:m="http://schemas.openxmlformats.org/officeDocument/2006/math" xmlns:v="urn:schemas-microsoft-com:vml" xmlns:wp14="http://schemas.microsoft.com/office/word/2010/wordprocessingDrawing" xmlns:wp="http://schemas.openxmlformats.org/drawingml/2006/wordprocessingDrawing" xmlns:w10="urn:schemas-microsoft-com:office:word" xmlns:w="http://schemas.openxmlformats.org/wordprocessingml/2006/main" xmlns:w14="http://schemas.microsoft.com/office/word/2010/wordml" xmlns:w15="http://schemas.microsoft.com/office/word/2012/wordml" xmlns:wpg="http://schemas.microsoft.com/office/word/2010/wordprocessingGroup" xmlns:wpi="http://schemas.microsoft.com/office/word/2010/wordprocessingInk" xmlns:wne="http://schemas.microsoft.com/office/word/2006/wordml" xmlns:wps="http://schemas.microsoft.com/office/word/2010/wordprocessingShape" mc:Ignorable="w14 w15 wp14">
+<w:document xmlns:wpc="http://schemas.microsoft.com/office/word/2010/wordprocessingCanvas" xmlns:cx="http://schemas.microsoft.com/office/drawing/2014/chartex" xmlns:mc="http://schemas.openxmlformats.org/markup-compatibility/2006" xmlns:o="urn:schemas-microsoft-com:office:office" xmlns:r="http://schemas.openxmlformats.org/officeDocument/2006/relationships" xmlns:m="http://schemas.openxmlformats.org/officeDocument/2006/math" xmlns:v="urn:schemas-microsoft-com:vml" xmlns:wp14="http://schemas.microsoft.com/office/word/2010/wordprocessingDrawing" xmlns:wp="http://schemas.openxmlformats.org/drawingml/2006/wordprocessingDrawing" xmlns:w10="urn:schemas-microsoft-com:office:word" xmlns:w="http://schemas.openxmlformats.org/wordprocessingml/2006/main" xmlns:w14="http://schemas.microsoft.com/office/word/2010/wordml" xmlns:w15="http://schemas.microsoft.com/office/word/2012/wordml" xmlns:w16se="http://schemas.microsoft.com/office/word/2015/wordml/symex" xmlns:wpg="http://schemas.microsoft.com/office/word/2010/wordprocessingGroup" xmlns:wpi="http://schemas.microsoft.com/office/word/2010/wordprocessingInk" xmlns:wne="http://schemas.microsoft.com/office/word/2006/wordml" xmlns:wps="http://schemas.microsoft.com/office/word/2010/wordprocessingShape" mc:Ignorable="w14 w15 w16se wp14">
   <w:body>
     <w:p>
       <w:pPr>
@@ -136,7 +136,6 @@
         </w:rPr>
         <w:tab/>
       </w:r>
-      <w:proofErr w:type="gramStart"/>
       <w:r>
         <w:rPr>
           <w:b/>
@@ -144,7 +143,6 @@
         </w:rPr>
         <w:t>2</w:t>
       </w:r>
-      <w:proofErr w:type="gramEnd"/>
       <w:r>
         <w:rPr>
           <w:b/>
@@ -173,7 +171,6 @@
         </w:rPr>
         <w:tab/>
       </w:r>
-      <w:proofErr w:type="gramStart"/>
       <w:r>
         <w:rPr>
           <w:b/>
@@ -181,7 +178,6 @@
         </w:rPr>
         <w:t>8</w:t>
       </w:r>
-      <w:proofErr w:type="gramEnd"/>
       <w:r>
         <w:rPr>
           <w:b/>
@@ -222,21 +218,12 @@
         </w:rPr>
         <w:tab/>
       </w:r>
-      <w:proofErr w:type="gramStart"/>
       <w:r>
         <w:rPr>
           <w:b/>
           <w:lang w:val="en-US"/>
         </w:rPr>
-        <w:t>8</w:t>
-      </w:r>
-      <w:proofErr w:type="gramEnd"/>
-      <w:r>
-        <w:rPr>
-          <w:b/>
-          <w:lang w:val="en-US"/>
-        </w:rPr>
-        <w:t xml:space="preserve"> mils</w:t>
+        <w:t>8 mils</w:t>
       </w:r>
     </w:p>
     <w:p>
@@ -259,7 +246,6 @@
         </w:rPr>
         <w:tab/>
       </w:r>
-      <w:proofErr w:type="gramStart"/>
       <w:r>
         <w:rPr>
           <w:b/>
@@ -267,7 +253,6 @@
         </w:rPr>
         <w:t>8</w:t>
       </w:r>
-      <w:proofErr w:type="gramEnd"/>
       <w:r>
         <w:rPr>
           <w:b/>
@@ -308,21 +293,7 @@
         <w:rPr>
           <w:lang w:val="en-US"/>
         </w:rPr>
-        <w:t xml:space="preserve">Minimum mechanical </w:t>
-      </w:r>
-      <w:proofErr w:type="gramStart"/>
-      <w:r>
-        <w:rPr>
-          <w:lang w:val="en-US"/>
-        </w:rPr>
-        <w:t>hole</w:t>
-      </w:r>
-      <w:proofErr w:type="gramEnd"/>
-      <w:r>
-        <w:rPr>
-          <w:lang w:val="en-US"/>
-        </w:rPr>
-        <w:t xml:space="preserve"> size (&lt;=):     </w:t>
+        <w:t xml:space="preserve">Minimum mechanical hole size (&lt;=):     </w:t>
       </w:r>
       <w:r>
         <w:rPr>
@@ -499,219 +470,8 @@
           <w:lang w:val="en-US"/>
         </w:rPr>
       </w:pPr>
-      <w:r>
-        <w:rPr>
-          <w:b/>
-          <w:lang w:val="en-US"/>
-        </w:rPr>
-        <w:t>Stencil:</w:t>
-      </w:r>
-    </w:p>
-    <w:p>
-      <w:pPr>
-        <w:jc w:val="both"/>
-        <w:rPr>
-          <w:lang w:val="en-US"/>
-        </w:rPr>
-      </w:pPr>
-      <w:r>
-        <w:rPr>
-          <w:lang w:val="en-US"/>
-        </w:rPr>
-        <w:tab/>
-        <w:t xml:space="preserve">The global fiducials for the stencil </w:t>
-      </w:r>
-      <w:proofErr w:type="gramStart"/>
-      <w:r>
-        <w:rPr>
-          <w:lang w:val="en-US"/>
-        </w:rPr>
-        <w:t>are indicated</w:t>
-      </w:r>
-      <w:proofErr w:type="gramEnd"/>
-      <w:r>
-        <w:rPr>
-          <w:lang w:val="en-US"/>
-        </w:rPr>
-        <w:t xml:space="preserve"> on the </w:t>
-      </w:r>
-      <w:r>
-        <w:rPr>
-          <w:b/>
-          <w:lang w:val="en-US"/>
-        </w:rPr>
-        <w:t xml:space="preserve">top-left, bottom-left and bottom-right </w:t>
-      </w:r>
-      <w:r>
-        <w:rPr>
-          <w:lang w:val="en-US"/>
-        </w:rPr>
-        <w:t xml:space="preserve">corners of the stencil files. The fiducials </w:t>
-      </w:r>
-      <w:proofErr w:type="gramStart"/>
-      <w:r>
-        <w:rPr>
-          <w:lang w:val="en-US"/>
-        </w:rPr>
-        <w:t>shall not be considered</w:t>
-      </w:r>
-      <w:proofErr w:type="gramEnd"/>
-      <w:r>
-        <w:rPr>
-          <w:lang w:val="en-US"/>
-        </w:rPr>
-        <w:t xml:space="preserve"> as openings for solder paste. The stencil shall be made in </w:t>
-      </w:r>
-      <w:r>
-        <w:rPr>
-          <w:b/>
-          <w:lang w:val="en-US"/>
-        </w:rPr>
-        <w:t>stainless steel</w:t>
-      </w:r>
-      <w:r>
-        <w:rPr>
-          <w:lang w:val="en-US"/>
-        </w:rPr>
-        <w:t xml:space="preserve"> and </w:t>
-      </w:r>
-      <w:r>
-        <w:rPr>
-          <w:b/>
-          <w:lang w:val="en-US"/>
-        </w:rPr>
-        <w:t>laser cut</w:t>
-      </w:r>
-      <w:r>
-        <w:rPr>
-          <w:lang w:val="en-US"/>
-        </w:rPr>
-        <w:t xml:space="preserve">. The fiducials </w:t>
-      </w:r>
-      <w:proofErr w:type="gramStart"/>
-      <w:r>
-        <w:rPr>
-          <w:lang w:val="en-US"/>
-        </w:rPr>
-        <w:t>shall be produced</w:t>
-      </w:r>
-      <w:proofErr w:type="gramEnd"/>
-      <w:r>
-        <w:rPr>
-          <w:lang w:val="en-US"/>
-        </w:rPr>
-        <w:t xml:space="preserve"> in order to ensure good align</w:t>
-      </w:r>
-      <w:r>
-        <w:rPr>
-          <w:lang w:val="en-US"/>
-        </w:rPr>
-        <w:t>ment and many production cycles.</w:t>
-      </w:r>
-      <w:r>
-        <w:rPr>
-          <w:lang w:val="en-US"/>
-        </w:rPr>
-        <w:t xml:space="preserve"> </w:t>
-      </w:r>
-      <w:r>
-        <w:rPr>
-          <w:b/>
-          <w:lang w:val="en-US"/>
-        </w:rPr>
-        <w:t xml:space="preserve">Stencil thickness is </w:t>
-      </w:r>
-      <w:r>
-        <w:rPr>
-          <w:b/>
-          <w:lang w:val="en-US"/>
-        </w:rPr>
-        <w:t>5</w:t>
-      </w:r>
-      <w:r>
-        <w:rPr>
-          <w:b/>
-          <w:lang w:val="en-US"/>
-        </w:rPr>
-        <w:t>mils.</w:t>
-      </w:r>
-    </w:p>
-    <w:p>
-      <w:pPr>
-        <w:jc w:val="both"/>
-        <w:rPr>
-          <w:b/>
-          <w:lang w:val="en-US"/>
-        </w:rPr>
-      </w:pPr>
-      <w:r>
-        <w:rPr>
-          <w:b/>
-          <w:lang w:val="en-US"/>
-        </w:rPr>
-        <w:tab/>
-      </w:r>
-      <w:r>
-        <w:rPr>
-          <w:lang w:val="en-US"/>
-        </w:rPr>
-        <w:t xml:space="preserve">Please quote </w:t>
-      </w:r>
-      <w:proofErr w:type="gramStart"/>
-      <w:r>
-        <w:rPr>
-          <w:lang w:val="en-US"/>
-        </w:rPr>
-        <w:t>1</w:t>
-      </w:r>
-      <w:proofErr w:type="gramEnd"/>
-      <w:r>
-        <w:rPr>
-          <w:lang w:val="en-US"/>
-        </w:rPr>
-        <w:t xml:space="preserve"> stencil</w:t>
-      </w:r>
-      <w:r>
-        <w:rPr>
-          <w:lang w:val="en-US"/>
-        </w:rPr>
-        <w:t>,</w:t>
-      </w:r>
-      <w:r>
-        <w:rPr>
-          <w:lang w:val="en-US"/>
-        </w:rPr>
-        <w:t xml:space="preserve"> </w:t>
-      </w:r>
-      <w:r>
-        <w:rPr>
-          <w:b/>
-          <w:lang w:val="en-US"/>
-        </w:rPr>
-        <w:t>FRAMED using the standard 29” frame</w:t>
-      </w:r>
-      <w:r>
-        <w:rPr>
-          <w:b/>
-          <w:lang w:val="en-US"/>
-        </w:rPr>
-        <w:t>.</w:t>
-      </w:r>
-      <w:r>
-        <w:rPr>
-          <w:b/>
-          <w:lang w:val="en-US"/>
-        </w:rPr>
-        <w:t xml:space="preserve"> </w:t>
-      </w:r>
-    </w:p>
-    <w:p>
-      <w:pPr>
-        <w:rPr>
-          <w:b/>
-          <w:lang w:val="en-US"/>
-        </w:rPr>
-      </w:pPr>
+      <w:bookmarkStart w:id="0" w:name="_GoBack"/>
+      <w:bookmarkEnd w:id="0"/>
       <w:r>
         <w:rPr>
           <w:b/>
@@ -1814,8 +1574,6 @@
               </w:rPr>
               <w:t> </w:t>
             </w:r>
-            <w:bookmarkStart w:id="0" w:name="_GoBack"/>
-            <w:bookmarkEnd w:id="0"/>
           </w:p>
         </w:tc>
         <w:tc>
@@ -2712,7 +2470,7 @@
 </file>
 
 <file path=word/numbering.xml><?xml version="1.0" encoding="utf-8"?>
-<w:numbering xmlns:wpc="http://schemas.microsoft.com/office/word/2010/wordprocessingCanvas" xmlns:mc="http://schemas.openxmlformats.org/markup-compatibility/2006" xmlns:o="urn:schemas-microsoft-com:office:office" xmlns:r="http://schemas.openxmlformats.org/officeDocument/2006/relationships" xmlns:m="http://schemas.openxmlformats.org/officeDocument/2006/math" xmlns:v="urn:schemas-microsoft-com:vml" xmlns:wp14="http://schemas.microsoft.com/office/word/2010/wordprocessingDrawing" xmlns:wp="http://schemas.openxmlformats.org/drawingml/2006/wordprocessingDrawing" xmlns:w10="urn:schemas-microsoft-com:office:word" xmlns:w="http://schemas.openxmlformats.org/wordprocessingml/2006/main" xmlns:w14="http://schemas.microsoft.com/office/word/2010/wordml" xmlns:w15="http://schemas.microsoft.com/office/word/2012/wordml" xmlns:wpg="http://schemas.microsoft.com/office/word/2010/wordprocessingGroup" xmlns:wpi="http://schemas.microsoft.com/office/word/2010/wordprocessingInk" xmlns:wne="http://schemas.microsoft.com/office/word/2006/wordml" xmlns:wps="http://schemas.microsoft.com/office/word/2010/wordprocessingShape" mc:Ignorable="w14 w15 wp14">
+<w:numbering xmlns:wpc="http://schemas.microsoft.com/office/word/2010/wordprocessingCanvas" xmlns:cx="http://schemas.microsoft.com/office/drawing/2014/chartex" xmlns:mc="http://schemas.openxmlformats.org/markup-compatibility/2006" xmlns:o="urn:schemas-microsoft-com:office:office" xmlns:r="http://schemas.openxmlformats.org/officeDocument/2006/relationships" xmlns:m="http://schemas.openxmlformats.org/officeDocument/2006/math" xmlns:v="urn:schemas-microsoft-com:vml" xmlns:wp14="http://schemas.microsoft.com/office/word/2010/wordprocessingDrawing" xmlns:wp="http://schemas.openxmlformats.org/drawingml/2006/wordprocessingDrawing" xmlns:w10="urn:schemas-microsoft-com:office:word" xmlns:w="http://schemas.openxmlformats.org/wordprocessingml/2006/main" xmlns:w14="http://schemas.microsoft.com/office/word/2010/wordml" xmlns:w15="http://schemas.microsoft.com/office/word/2012/wordml" xmlns:w16se="http://schemas.microsoft.com/office/word/2015/wordml/symex" xmlns:wpg="http://schemas.microsoft.com/office/word/2010/wordprocessingGroup" xmlns:wpi="http://schemas.microsoft.com/office/word/2010/wordprocessingInk" xmlns:wne="http://schemas.microsoft.com/office/word/2006/wordml" xmlns:wps="http://schemas.microsoft.com/office/word/2010/wordprocessingShape" mc:Ignorable="w14 w15 w16se wp14">
   <w:abstractNum w:abstractNumId="0" w15:restartNumberingAfterBreak="0">
     <w:nsid w:val="09426311"/>
     <w:multiLevelType w:val="hybridMultilevel"/>
@@ -3068,7 +2826,7 @@
 </file>
 
 <file path=word/styles.xml><?xml version="1.0" encoding="utf-8"?>
-<w:styles xmlns:mc="http://schemas.openxmlformats.org/markup-compatibility/2006" xmlns:r="http://schemas.openxmlformats.org/officeDocument/2006/relationships" xmlns:w="http://schemas.openxmlformats.org/wordprocessingml/2006/main" xmlns:w14="http://schemas.microsoft.com/office/word/2010/wordml" xmlns:w15="http://schemas.microsoft.com/office/word/2012/wordml" mc:Ignorable="w14 w15">
+<w:styles xmlns:mc="http://schemas.openxmlformats.org/markup-compatibility/2006" xmlns:r="http://schemas.openxmlformats.org/officeDocument/2006/relationships" xmlns:w="http://schemas.openxmlformats.org/wordprocessingml/2006/main" xmlns:w14="http://schemas.microsoft.com/office/word/2010/wordml" xmlns:w15="http://schemas.microsoft.com/office/word/2012/wordml" xmlns:w16se="http://schemas.microsoft.com/office/word/2015/wordml/symex" mc:Ignorable="w14 w15 w16se">
   <w:docDefaults>
     <w:rPrDefault>
       <w:rPr>
@@ -3822,7 +3580,7 @@
 </file>
 
 <file path=customXml/itemProps1.xml><?xml version="1.0" encoding="utf-8"?>
-<ds:datastoreItem xmlns:ds="http://schemas.openxmlformats.org/officeDocument/2006/customXml" ds:itemID="{5F171E04-DC46-4451-BB8C-834EF99EE8CB}">
+<ds:datastoreItem xmlns:ds="http://schemas.openxmlformats.org/officeDocument/2006/customXml" ds:itemID="{930CCB58-F46F-4026-B87D-14E3C31EE4E5}">
   <ds:schemaRefs>
     <ds:schemaRef ds:uri="http://schemas.openxmlformats.org/officeDocument/2006/bibliography"/>
   </ds:schemaRefs>

</xml_diff>

<commit_message>
change gerbers description to lead free
</commit_message>
<xml_diff>
--- a/Altium/Gerbers/idprox.docx
+++ b/Altium/Gerbers/idprox.docx
@@ -1,6 +1,6 @@
 
 <file path=word/document.xml><?xml version="1.0" encoding="utf-8"?>
-<w:document xmlns:wpc="http://schemas.microsoft.com/office/word/2010/wordprocessingCanvas" xmlns:cx="http://schemas.microsoft.com/office/drawing/2014/chartex" xmlns:mc="http://schemas.openxmlformats.org/markup-compatibility/2006" xmlns:o="urn:schemas-microsoft-com:office:office" xmlns:r="http://schemas.openxmlformats.org/officeDocument/2006/relationships" xmlns:m="http://schemas.openxmlformats.org/officeDocument/2006/math" xmlns:v="urn:schemas-microsoft-com:vml" xmlns:wp14="http://schemas.microsoft.com/office/word/2010/wordprocessingDrawing" xmlns:wp="http://schemas.openxmlformats.org/drawingml/2006/wordprocessingDrawing" xmlns:w10="urn:schemas-microsoft-com:office:word" xmlns:w="http://schemas.openxmlformats.org/wordprocessingml/2006/main" xmlns:w14="http://schemas.microsoft.com/office/word/2010/wordml" xmlns:w15="http://schemas.microsoft.com/office/word/2012/wordml" xmlns:w16se="http://schemas.microsoft.com/office/word/2015/wordml/symex" xmlns:wpg="http://schemas.microsoft.com/office/word/2010/wordprocessingGroup" xmlns:wpi="http://schemas.microsoft.com/office/word/2010/wordprocessingInk" xmlns:wne="http://schemas.microsoft.com/office/word/2006/wordml" xmlns:wps="http://schemas.microsoft.com/office/word/2010/wordprocessingShape" mc:Ignorable="w14 w15 w16se wp14">
+<w:document xmlns:wpc="http://schemas.microsoft.com/office/word/2010/wordprocessingCanvas" xmlns:cx="http://schemas.microsoft.com/office/drawing/2014/chartex" xmlns:cx1="http://schemas.microsoft.com/office/drawing/2015/9/8/chartex" xmlns:cx2="http://schemas.microsoft.com/office/drawing/2015/10/21/chartex" xmlns:cx3="http://schemas.microsoft.com/office/drawing/2016/5/9/chartex" xmlns:cx4="http://schemas.microsoft.com/office/drawing/2016/5/10/chartex" xmlns:cx5="http://schemas.microsoft.com/office/drawing/2016/5/11/chartex" xmlns:cx6="http://schemas.microsoft.com/office/drawing/2016/5/12/chartex" xmlns:cx7="http://schemas.microsoft.com/office/drawing/2016/5/13/chartex" xmlns:cx8="http://schemas.microsoft.com/office/drawing/2016/5/14/chartex" xmlns:mc="http://schemas.openxmlformats.org/markup-compatibility/2006" xmlns:aink="http://schemas.microsoft.com/office/drawing/2016/ink" xmlns:am3d="http://schemas.microsoft.com/office/drawing/2017/model3d" xmlns:o="urn:schemas-microsoft-com:office:office" xmlns:oel="http://schemas.microsoft.com/office/2019/extlst" xmlns:r="http://schemas.openxmlformats.org/officeDocument/2006/relationships" xmlns:m="http://schemas.openxmlformats.org/officeDocument/2006/math" xmlns:v="urn:schemas-microsoft-com:vml" xmlns:wp14="http://schemas.microsoft.com/office/word/2010/wordprocessingDrawing" xmlns:wp="http://schemas.openxmlformats.org/drawingml/2006/wordprocessingDrawing" xmlns:w10="urn:schemas-microsoft-com:office:word" xmlns:w="http://schemas.openxmlformats.org/wordprocessingml/2006/main" xmlns:w14="http://schemas.microsoft.com/office/word/2010/wordml" xmlns:w15="http://schemas.microsoft.com/office/word/2012/wordml" xmlns:w16cex="http://schemas.microsoft.com/office/word/2018/wordml/cex" xmlns:w16cid="http://schemas.microsoft.com/office/word/2016/wordml/cid" xmlns:w16="http://schemas.microsoft.com/office/word/2018/wordml" xmlns:w16sdtdh="http://schemas.microsoft.com/office/word/2020/wordml/sdtdatahash" xmlns:w16se="http://schemas.microsoft.com/office/word/2015/wordml/symex" xmlns:wpg="http://schemas.microsoft.com/office/word/2010/wordprocessingGroup" xmlns:wpi="http://schemas.microsoft.com/office/word/2010/wordprocessingInk" xmlns:wne="http://schemas.microsoft.com/office/word/2006/wordml" xmlns:wps="http://schemas.microsoft.com/office/word/2010/wordprocessingShape" mc:Ignorable="w14 w15 w16se w16cid w16 w16cex w16sdtdh wp14">
   <w:body>
     <w:p>
       <w:pPr>
@@ -15,7 +15,7 @@
           <w:lang w:eastAsia="pt-BR"/>
         </w:rPr>
         <w:drawing>
-          <wp:inline distT="0" distB="0" distL="0" distR="0">
+          <wp:inline distT="0" distB="0" distL="0" distR="0" wp14:anchorId="6F4BF9EA" wp14:editId="50BF6F35">
             <wp:extent cx="3398807" cy="586597"/>
             <wp:effectExtent l="0" t="0" r="0" b="4445"/>
             <wp:docPr id="4" name="Picture 4"/>
@@ -351,6 +351,14 @@
       <w:r>
         <w:rPr>
           <w:b/>
+          <w:bCs/>
+          <w:lang w:val="en-US"/>
+        </w:rPr>
+        <w:t xml:space="preserve">Lead Free </w:t>
+      </w:r>
+      <w:r>
+        <w:rPr>
+          <w:b/>
           <w:lang w:val="en-US"/>
         </w:rPr>
         <w:t>HASL</w:t>
@@ -470,8 +478,6 @@
           <w:lang w:val="en-US"/>
         </w:rPr>
       </w:pPr>
-      <w:bookmarkStart w:id="0" w:name="_GoBack"/>
-      <w:bookmarkEnd w:id="0"/>
       <w:r>
         <w:rPr>
           <w:b/>
@@ -931,23 +937,13 @@
                 <w:lang w:eastAsia="pt-BR"/>
               </w:rPr>
             </w:pPr>
-            <w:proofErr w:type="spellStart"/>
-            <w:r>
-              <w:rPr>
-                <w:rFonts w:ascii="Calibri" w:eastAsia="Times New Roman" w:hAnsi="Calibri" w:cs="Times New Roman"/>
-                <w:color w:val="000000"/>
-                <w:lang w:eastAsia="pt-BR"/>
-              </w:rPr>
-              <w:t>Copper</w:t>
-            </w:r>
-            <w:proofErr w:type="spellEnd"/>
-            <w:r>
-              <w:rPr>
-                <w:rFonts w:ascii="Calibri" w:eastAsia="Times New Roman" w:hAnsi="Calibri" w:cs="Times New Roman"/>
-                <w:color w:val="000000"/>
-                <w:lang w:eastAsia="pt-BR"/>
-              </w:rPr>
-              <w:t xml:space="preserve"> Top</w:t>
+            <w:r>
+              <w:rPr>
+                <w:rFonts w:ascii="Calibri" w:eastAsia="Times New Roman" w:hAnsi="Calibri" w:cs="Times New Roman"/>
+                <w:color w:val="000000"/>
+                <w:lang w:eastAsia="pt-BR"/>
+              </w:rPr>
+              <w:t>Copper Top</w:t>
             </w:r>
           </w:p>
         </w:tc>
@@ -1164,23 +1160,13 @@
                 <w:lang w:eastAsia="pt-BR"/>
               </w:rPr>
             </w:pPr>
-            <w:proofErr w:type="spellStart"/>
-            <w:r>
-              <w:rPr>
-                <w:rFonts w:ascii="Calibri" w:eastAsia="Times New Roman" w:hAnsi="Calibri" w:cs="Times New Roman"/>
-                <w:color w:val="000000"/>
-                <w:lang w:eastAsia="pt-BR"/>
-              </w:rPr>
-              <w:t>Copper</w:t>
-            </w:r>
-            <w:proofErr w:type="spellEnd"/>
-            <w:r>
-              <w:rPr>
-                <w:rFonts w:ascii="Calibri" w:eastAsia="Times New Roman" w:hAnsi="Calibri" w:cs="Times New Roman"/>
-                <w:color w:val="000000"/>
-                <w:lang w:eastAsia="pt-BR"/>
-              </w:rPr>
-              <w:t xml:space="preserve"> </w:t>
+            <w:r>
+              <w:rPr>
+                <w:rFonts w:ascii="Calibri" w:eastAsia="Times New Roman" w:hAnsi="Calibri" w:cs="Times New Roman"/>
+                <w:color w:val="000000"/>
+                <w:lang w:eastAsia="pt-BR"/>
+              </w:rPr>
+              <w:t xml:space="preserve">Copper </w:t>
             </w:r>
             <w:proofErr w:type="spellStart"/>
             <w:r>
@@ -2025,23 +2011,13 @@
                 <w:lang w:eastAsia="pt-BR"/>
               </w:rPr>
             </w:pPr>
-            <w:proofErr w:type="spellStart"/>
-            <w:r>
-              <w:rPr>
-                <w:rFonts w:ascii="Calibri" w:eastAsia="Times New Roman" w:hAnsi="Calibri" w:cs="Times New Roman"/>
-                <w:color w:val="000000"/>
-                <w:lang w:eastAsia="pt-BR"/>
-              </w:rPr>
-              <w:t>Stencil</w:t>
-            </w:r>
-            <w:proofErr w:type="spellEnd"/>
-            <w:r>
-              <w:rPr>
-                <w:rFonts w:ascii="Calibri" w:eastAsia="Times New Roman" w:hAnsi="Calibri" w:cs="Times New Roman"/>
-                <w:color w:val="000000"/>
-                <w:lang w:eastAsia="pt-BR"/>
-              </w:rPr>
-              <w:t xml:space="preserve"> top</w:t>
+            <w:r>
+              <w:rPr>
+                <w:rFonts w:ascii="Calibri" w:eastAsia="Times New Roman" w:hAnsi="Calibri" w:cs="Times New Roman"/>
+                <w:color w:val="000000"/>
+                <w:lang w:eastAsia="pt-BR"/>
+              </w:rPr>
+              <w:t>Stencil top</w:t>
             </w:r>
           </w:p>
         </w:tc>
@@ -2140,23 +2116,13 @@
                 <w:lang w:eastAsia="pt-BR"/>
               </w:rPr>
             </w:pPr>
-            <w:proofErr w:type="spellStart"/>
-            <w:r>
-              <w:rPr>
-                <w:rFonts w:ascii="Calibri" w:eastAsia="Times New Roman" w:hAnsi="Calibri" w:cs="Times New Roman"/>
-                <w:color w:val="000000"/>
-                <w:lang w:eastAsia="pt-BR"/>
-              </w:rPr>
-              <w:t>Board</w:t>
-            </w:r>
-            <w:proofErr w:type="spellEnd"/>
-            <w:r>
-              <w:rPr>
-                <w:rFonts w:ascii="Calibri" w:eastAsia="Times New Roman" w:hAnsi="Calibri" w:cs="Times New Roman"/>
-                <w:color w:val="000000"/>
-                <w:lang w:eastAsia="pt-BR"/>
-              </w:rPr>
-              <w:t xml:space="preserve"> </w:t>
+            <w:r>
+              <w:rPr>
+                <w:rFonts w:ascii="Calibri" w:eastAsia="Times New Roman" w:hAnsi="Calibri" w:cs="Times New Roman"/>
+                <w:color w:val="000000"/>
+                <w:lang w:eastAsia="pt-BR"/>
+              </w:rPr>
+              <w:t xml:space="preserve">Board </w:t>
             </w:r>
             <w:proofErr w:type="spellStart"/>
             <w:r>
@@ -2361,25 +2327,7 @@
                 <w:color w:val="000000"/>
                 <w:lang w:val="en-US" w:eastAsia="pt-BR"/>
               </w:rPr>
-              <w:t xml:space="preserve">(All </w:t>
-            </w:r>
-            <w:proofErr w:type="spellStart"/>
-            <w:r>
-              <w:rPr>
-                <w:rFonts w:ascii="Calibri" w:eastAsia="Times New Roman" w:hAnsi="Calibri" w:cs="Times New Roman"/>
-                <w:color w:val="000000"/>
-                <w:lang w:val="en-US" w:eastAsia="pt-BR"/>
-              </w:rPr>
-              <w:t>vias</w:t>
-            </w:r>
-            <w:proofErr w:type="spellEnd"/>
-            <w:r>
-              <w:rPr>
-                <w:rFonts w:ascii="Calibri" w:eastAsia="Times New Roman" w:hAnsi="Calibri" w:cs="Times New Roman"/>
-                <w:color w:val="000000"/>
-                <w:lang w:val="en-US" w:eastAsia="pt-BR"/>
-              </w:rPr>
-              <w:t xml:space="preserve"> are 100% pass through)</w:t>
+              <w:t>(All vias are 100% pass through)</w:t>
             </w:r>
           </w:p>
         </w:tc>
@@ -2470,7 +2418,7 @@
 </file>
 
 <file path=word/numbering.xml><?xml version="1.0" encoding="utf-8"?>
-<w:numbering xmlns:wpc="http://schemas.microsoft.com/office/word/2010/wordprocessingCanvas" xmlns:cx="http://schemas.microsoft.com/office/drawing/2014/chartex" xmlns:mc="http://schemas.openxmlformats.org/markup-compatibility/2006" xmlns:o="urn:schemas-microsoft-com:office:office" xmlns:r="http://schemas.openxmlformats.org/officeDocument/2006/relationships" xmlns:m="http://schemas.openxmlformats.org/officeDocument/2006/math" xmlns:v="urn:schemas-microsoft-com:vml" xmlns:wp14="http://schemas.microsoft.com/office/word/2010/wordprocessingDrawing" xmlns:wp="http://schemas.openxmlformats.org/drawingml/2006/wordprocessingDrawing" xmlns:w10="urn:schemas-microsoft-com:office:word" xmlns:w="http://schemas.openxmlformats.org/wordprocessingml/2006/main" xmlns:w14="http://schemas.microsoft.com/office/word/2010/wordml" xmlns:w15="http://schemas.microsoft.com/office/word/2012/wordml" xmlns:w16se="http://schemas.microsoft.com/office/word/2015/wordml/symex" xmlns:wpg="http://schemas.microsoft.com/office/word/2010/wordprocessingGroup" xmlns:wpi="http://schemas.microsoft.com/office/word/2010/wordprocessingInk" xmlns:wne="http://schemas.microsoft.com/office/word/2006/wordml" xmlns:wps="http://schemas.microsoft.com/office/word/2010/wordprocessingShape" mc:Ignorable="w14 w15 w16se wp14">
+<w:numbering xmlns:wpc="http://schemas.microsoft.com/office/word/2010/wordprocessingCanvas" xmlns:cx="http://schemas.microsoft.com/office/drawing/2014/chartex" xmlns:cx1="http://schemas.microsoft.com/office/drawing/2015/9/8/chartex" xmlns:cx2="http://schemas.microsoft.com/office/drawing/2015/10/21/chartex" xmlns:cx3="http://schemas.microsoft.com/office/drawing/2016/5/9/chartex" xmlns:cx4="http://schemas.microsoft.com/office/drawing/2016/5/10/chartex" xmlns:cx5="http://schemas.microsoft.com/office/drawing/2016/5/11/chartex" xmlns:cx6="http://schemas.microsoft.com/office/drawing/2016/5/12/chartex" xmlns:cx7="http://schemas.microsoft.com/office/drawing/2016/5/13/chartex" xmlns:cx8="http://schemas.microsoft.com/office/drawing/2016/5/14/chartex" xmlns:mc="http://schemas.openxmlformats.org/markup-compatibility/2006" xmlns:aink="http://schemas.microsoft.com/office/drawing/2016/ink" xmlns:am3d="http://schemas.microsoft.com/office/drawing/2017/model3d" xmlns:o="urn:schemas-microsoft-com:office:office" xmlns:oel="http://schemas.microsoft.com/office/2019/extlst" xmlns:r="http://schemas.openxmlformats.org/officeDocument/2006/relationships" xmlns:m="http://schemas.openxmlformats.org/officeDocument/2006/math" xmlns:v="urn:schemas-microsoft-com:vml" xmlns:wp14="http://schemas.microsoft.com/office/word/2010/wordprocessingDrawing" xmlns:wp="http://schemas.openxmlformats.org/drawingml/2006/wordprocessingDrawing" xmlns:w10="urn:schemas-microsoft-com:office:word" xmlns:w="http://schemas.openxmlformats.org/wordprocessingml/2006/main" xmlns:w14="http://schemas.microsoft.com/office/word/2010/wordml" xmlns:w15="http://schemas.microsoft.com/office/word/2012/wordml" xmlns:w16cex="http://schemas.microsoft.com/office/word/2018/wordml/cex" xmlns:w16cid="http://schemas.microsoft.com/office/word/2016/wordml/cid" xmlns:w16="http://schemas.microsoft.com/office/word/2018/wordml" xmlns:w16sdtdh="http://schemas.microsoft.com/office/word/2020/wordml/sdtdatahash" xmlns:w16se="http://schemas.microsoft.com/office/word/2015/wordml/symex" xmlns:wpg="http://schemas.microsoft.com/office/word/2010/wordprocessingGroup" xmlns:wpi="http://schemas.microsoft.com/office/word/2010/wordprocessingInk" xmlns:wne="http://schemas.microsoft.com/office/word/2006/wordml" xmlns:wps="http://schemas.microsoft.com/office/word/2010/wordprocessingShape" mc:Ignorable="w14 w15 w16se w16cid w16 w16cex w16sdtdh wp14">
   <w:abstractNum w:abstractNumId="0" w15:restartNumberingAfterBreak="0">
     <w:nsid w:val="09426311"/>
     <w:multiLevelType w:val="hybridMultilevel"/>
@@ -2810,23 +2758,23 @@
       </w:rPr>
     </w:lvl>
   </w:abstractNum>
-  <w:num w:numId="1">
+  <w:num w:numId="1" w16cid:durableId="217714787">
     <w:abstractNumId w:val="2"/>
   </w:num>
-  <w:num w:numId="2">
+  <w:num w:numId="2" w16cid:durableId="1234898609">
     <w:abstractNumId w:val="2"/>
   </w:num>
-  <w:num w:numId="3">
+  <w:num w:numId="3" w16cid:durableId="2061436435">
     <w:abstractNumId w:val="0"/>
   </w:num>
-  <w:num w:numId="4">
+  <w:num w:numId="4" w16cid:durableId="657003257">
     <w:abstractNumId w:val="1"/>
   </w:num>
 </w:numbering>
 </file>
 
 <file path=word/styles.xml><?xml version="1.0" encoding="utf-8"?>
-<w:styles xmlns:mc="http://schemas.openxmlformats.org/markup-compatibility/2006" xmlns:r="http://schemas.openxmlformats.org/officeDocument/2006/relationships" xmlns:w="http://schemas.openxmlformats.org/wordprocessingml/2006/main" xmlns:w14="http://schemas.microsoft.com/office/word/2010/wordml" xmlns:w15="http://schemas.microsoft.com/office/word/2012/wordml" xmlns:w16se="http://schemas.microsoft.com/office/word/2015/wordml/symex" mc:Ignorable="w14 w15 w16se">
+<w:styles xmlns:mc="http://schemas.openxmlformats.org/markup-compatibility/2006" xmlns:r="http://schemas.openxmlformats.org/officeDocument/2006/relationships" xmlns:w="http://schemas.openxmlformats.org/wordprocessingml/2006/main" xmlns:w14="http://schemas.microsoft.com/office/word/2010/wordml" xmlns:w15="http://schemas.microsoft.com/office/word/2012/wordml" xmlns:w16cex="http://schemas.microsoft.com/office/word/2018/wordml/cex" xmlns:w16cid="http://schemas.microsoft.com/office/word/2016/wordml/cid" xmlns:w16="http://schemas.microsoft.com/office/word/2018/wordml" xmlns:w16sdtdh="http://schemas.microsoft.com/office/word/2020/wordml/sdtdatahash" xmlns:w16se="http://schemas.microsoft.com/office/word/2015/wordml/symex" mc:Ignorable="w14 w15 w16se w16cid w16 w16cex w16sdtdh">
   <w:docDefaults>
     <w:rPrDefault>
       <w:rPr>
@@ -2842,7 +2790,7 @@
       </w:pPr>
     </w:pPrDefault>
   </w:docDefaults>
-  <w:latentStyles w:defLockedState="0" w:defUIPriority="99" w:defSemiHidden="0" w:defUnhideWhenUsed="0" w:defQFormat="0" w:count="371">
+  <w:latentStyles w:defLockedState="0" w:defUIPriority="99" w:defSemiHidden="0" w:defUnhideWhenUsed="0" w:defQFormat="0" w:count="376">
     <w:lsdException w:name="Normal" w:uiPriority="0" w:qFormat="1"/>
     <w:lsdException w:name="heading 1" w:uiPriority="9" w:qFormat="1"/>
     <w:lsdException w:name="heading 2" w:semiHidden="1" w:uiPriority="9" w:unhideWhenUsed="1" w:qFormat="1"/>
@@ -3214,6 +3162,11 @@
     <w:lsdException w:name="List Table 5 Dark Accent 6" w:uiPriority="50"/>
     <w:lsdException w:name="List Table 6 Colorful Accent 6" w:uiPriority="51"/>
     <w:lsdException w:name="List Table 7 Colorful Accent 6" w:uiPriority="52"/>
+    <w:lsdException w:name="Mention" w:semiHidden="1" w:unhideWhenUsed="1"/>
+    <w:lsdException w:name="Smart Hyperlink" w:semiHidden="1" w:unhideWhenUsed="1"/>
+    <w:lsdException w:name="Hashtag" w:semiHidden="1" w:unhideWhenUsed="1"/>
+    <w:lsdException w:name="Unresolved Mention" w:semiHidden="1" w:unhideWhenUsed="1"/>
+    <w:lsdException w:name="Smart Link" w:semiHidden="1" w:unhideWhenUsed="1"/>
   </w:latentStyles>
   <w:style w:type="paragraph" w:default="1" w:styleId="Normal">
     <w:name w:val="Normal"/>

</xml_diff>